<commit_message>
add diagrama de clase
</commit_message>
<xml_diff>
--- a/SEMINARIO/Carpeta de tecnologia segundo avance/Carpeta Tecnologia Franco Fazzito.docx
+++ b/SEMINARIO/Carpeta de tecnologia segundo avance/Carpeta Tecnologia Franco Fazzito.docx
@@ -8027,10 +8027,7 @@
         <w:spacing w:after="160" w:line="259" w:lineRule="auto"/>
       </w:pPr>
       <w:r>
-        <w:t xml:space="preserve">Se tendrá que contar con </w:t>
-      </w:r>
-      <w:r>
-        <w:t>al menos un pedido pendiente para ese empleado</w:t>
+        <w:t>Se tendrá que contar con al menos un pedido pendiente para ese empleado</w:t>
       </w:r>
     </w:p>
     <w:p>
@@ -8522,10 +8519,7 @@
         <w:spacing w:after="160" w:line="259" w:lineRule="auto"/>
       </w:pPr>
       <w:r>
-        <w:t>El sistema notifica que se ha realizado con éxito</w:t>
-      </w:r>
-      <w:r>
-        <w:t>.</w:t>
+        <w:t>El sistema notifica que se ha realizado con éxito.</w:t>
       </w:r>
     </w:p>
     <w:p>
@@ -9560,10 +9554,7 @@
         <w:spacing w:after="160" w:line="259" w:lineRule="auto"/>
       </w:pPr>
       <w:r>
-        <w:t xml:space="preserve">El empleado selecciona </w:t>
-      </w:r>
-      <w:r>
-        <w:t>el componente</w:t>
+        <w:t>El empleado selecciona el componente</w:t>
       </w:r>
     </w:p>
     <w:p>
@@ -9583,16 +9574,7 @@
         <w:spacing w:after="160" w:line="259" w:lineRule="auto"/>
       </w:pPr>
       <w:r>
-        <w:t>El sistema pide la descripción del error</w:t>
-      </w:r>
-      <w:r>
-        <w:t xml:space="preserve">, </w:t>
-      </w:r>
-      <w:r>
-        <w:t>el tipo de la parte</w:t>
-      </w:r>
-      <w:r>
-        <w:t xml:space="preserve"> y la cantidad</w:t>
+        <w:t>El sistema pide la descripción del error, el tipo de la parte y la cantidad</w:t>
       </w:r>
     </w:p>
     <w:p>
@@ -9612,16 +9594,7 @@
         <w:spacing w:after="160" w:line="259" w:lineRule="auto"/>
       </w:pPr>
       <w:r>
-        <w:t>El empleado ingresa la descripción del error</w:t>
-      </w:r>
-      <w:r>
-        <w:t xml:space="preserve">, </w:t>
-      </w:r>
-      <w:r>
-        <w:t>el tipo de la parte</w:t>
-      </w:r>
-      <w:r>
-        <w:t xml:space="preserve"> y la cantidad</w:t>
+        <w:t>El empleado ingresa la descripción del error, el tipo de la parte y la cantidad</w:t>
       </w:r>
     </w:p>
     <w:p>
@@ -9807,10 +9780,7 @@
         <w:spacing w:after="160" w:line="259" w:lineRule="auto"/>
       </w:pPr>
       <w:r>
-        <w:t xml:space="preserve">El </w:t>
-      </w:r>
-      <w:r>
-        <w:t>empleado quiere seguir cargando informe de error</w:t>
+        <w:t>El empleado quiere seguir cargando informe de error</w:t>
       </w:r>
     </w:p>
     <w:p>

</xml_diff>